<commit_message>
Tweak positioning of Crawler contents in poster
</commit_message>
<xml_diff>
--- a/doc/poster/poster.docx
+++ b/doc/poster/poster.docx
@@ -1035,7 +1035,7 @@
           <v:shape id="_x0000_i1025" type="#_x0000_t75" style="width:568.35pt;height:440.85pt" o:ole="">
             <v:imagedata r:id="rId13" o:title=""/>
           </v:shape>
-          <o:OLEObject Type="Embed" ProgID="Visio.Drawing.11" ShapeID="_x0000_i1025" DrawAspect="Content" ObjectID="_1398631816" r:id="rId14"/>
+          <o:OLEObject Type="Embed" ProgID="Visio.Drawing.11" ShapeID="_x0000_i1025" DrawAspect="Content" ObjectID="_1398632304" r:id="rId14"/>
         </w:object>
       </w:r>
       <w:r>
@@ -1088,8 +1088,8 @@
             <wp:positionV relativeFrom="paragraph">
               <wp:posOffset>36195</wp:posOffset>
             </wp:positionV>
-            <wp:extent cx="2761200" cy="2761200"/>
-            <wp:effectExtent l="0" t="0" r="1270" b="1270"/>
+            <wp:extent cx="3338195" cy="3338195"/>
+            <wp:effectExtent l="0" t="0" r="0" b="0"/>
             <wp:wrapSquare wrapText="bothSides"/>
             <wp:docPr id="11" name="Picture 11"/>
             <wp:cNvGraphicFramePr>
@@ -1117,7 +1117,7 @@
                   <pic:spPr>
                     <a:xfrm>
                       <a:off x="0" y="0"/>
-                      <a:ext cx="2761200" cy="2761200"/>
+                      <a:ext cx="3334682" cy="3334682"/>
                     </a:xfrm>
                     <a:prstGeom prst="rect">
                       <a:avLst/>
@@ -1180,7 +1180,19 @@
         </w:numPr>
       </w:pPr>
       <w:r>
-        <w:t>Twitter limits the number of queries to 150 per hour</w:t>
+        <w:t xml:space="preserve">Crawler gathers </w:t>
+      </w:r>
+      <w:r>
+        <w:t>statuses</w:t>
+      </w:r>
+      <w:r>
+        <w:t xml:space="preserve"> from </w:t>
+      </w:r>
+      <w:r>
+        <w:t xml:space="preserve">one user per </w:t>
+      </w:r>
+      <w:r>
+        <w:t>query</w:t>
       </w:r>
     </w:p>
     <w:p>
@@ -1192,7 +1204,10 @@
         </w:numPr>
       </w:pPr>
       <w:r>
-        <w:t>Crawler gathers as much data as possible from each query</w:t>
+        <w:t xml:space="preserve">Twitter limits the number of queries to </w:t>
+      </w:r>
+      <w:r>
+        <w:t>150/h</w:t>
       </w:r>
     </w:p>
     <w:p>
@@ -1263,6 +1278,8 @@
       <w:r>
         <w:t>Start with a queue of some users</w:t>
       </w:r>
+      <w:bookmarkStart w:id="0" w:name="_GoBack"/>
+      <w:bookmarkEnd w:id="0"/>
     </w:p>
     <w:p>
       <w:pPr>
@@ -3398,18 +3415,7 @@
           <w:szCs w:val="40"/>
           <w:lang w:val="en-US"/>
         </w:rPr>
-        <w:t>Handles index</w:t>
-      </w:r>
-      <w:bookmarkStart w:id="0" w:name="_GoBack"/>
-      <w:bookmarkEnd w:id="0"/>
-      <w:r>
-        <w:rPr>
-          <w:b/>
-          <w:sz w:val="40"/>
-          <w:szCs w:val="40"/>
-          <w:lang w:val="en-US"/>
-        </w:rPr>
-        <w:t>ing</w:t>
+        <w:t>Handles indexing</w:t>
       </w:r>
       <w:r>
         <w:rPr>
@@ -4235,7 +4241,7 @@
         <w:szCs w:val="28"/>
         <w:lang w:val="en-US"/>
       </w:rPr>
-      <w:t>7</w:t>
+      <w:t>5</w:t>
     </w:r>
     <w:r>
       <w:rPr>

</xml_diff>